<commit_message>
QUIZ 1 QUESTIONS WITH EXTRA CREDIT
Extra Credit Now Included
</commit_message>
<xml_diff>
--- a/quiz1/Pranay Sharma WebSys Quiz 1 Questions.docx
+++ b/quiz1/Pranay Sharma WebSys Quiz 1 Questions.docx
@@ -448,6 +448,198 @@
           <w:rFonts w:ascii="Lato" w:cs="Lato" w:eastAsia="Lato" w:hAnsi="Lato"/>
           <w:sz w:val="24"/>
           <w:szCs w:val="24"/>
+        </w:rPr>
+      </w:pPr>
+      <w:r>
+        <w:rPr>
+          <w:rtl w:val="0"/>
+        </w:rPr>
+      </w:r>
+    </w:p>
+    <w:p>
+      <w:pPr>
+        <w:rPr>
+          <w:rFonts w:ascii="Lato" w:cs="Lato" w:eastAsia="Lato" w:hAnsi="Lato"/>
+          <w:sz w:val="24"/>
+          <w:szCs w:val="24"/>
+        </w:rPr>
+      </w:pPr>
+      <w:r>
+        <w:rPr>
+          <w:rFonts w:ascii="Lato" w:cs="Lato" w:eastAsia="Lato" w:hAnsi="Lato"/>
+          <w:b w:val="1"/>
+          <w:sz w:val="24"/>
+          <w:szCs w:val="24"/>
+          <w:rtl w:val="0"/>
+        </w:rPr>
+        <w:t xml:space="preserve">Extra Credit (+5 points)</w:t>
+      </w:r>
+      <w:r>
+        <w:rPr>
+          <w:rtl w:val="0"/>
+        </w:rPr>
+      </w:r>
+    </w:p>
+    <w:p>
+      <w:pPr>
+        <w:numPr>
+          <w:ilvl w:val="0"/>
+          <w:numId w:val="1"/>
+        </w:numPr>
+        <w:ind w:left="720" w:hanging="360"/>
+        <w:rPr>
+          <w:rFonts w:ascii="Lato" w:cs="Lato" w:eastAsia="Lato" w:hAnsi="Lato"/>
+          <w:sz w:val="24"/>
+          <w:szCs w:val="24"/>
+        </w:rPr>
+      </w:pPr>
+      <w:r>
+        <w:rPr>
+          <w:rFonts w:ascii="Lato" w:cs="Lato" w:eastAsia="Lato" w:hAnsi="Lato"/>
+          <w:sz w:val="24"/>
+          <w:szCs w:val="24"/>
+          <w:rtl w:val="0"/>
+        </w:rPr>
+        <w:t xml:space="preserve">What student guide to RPI was written in the mid 1980s and archived on GitHub? (Must provide name of guide and GitHub URL to get credit!)</w:t>
+      </w:r>
+    </w:p>
+    <w:p>
+      <w:pPr>
+        <w:ind w:left="0" w:firstLine="0"/>
+        <w:rPr>
+          <w:rFonts w:ascii="Lato" w:cs="Lato" w:eastAsia="Lato" w:hAnsi="Lato"/>
+          <w:sz w:val="24"/>
+          <w:szCs w:val="24"/>
+        </w:rPr>
+      </w:pPr>
+      <w:r>
+        <w:rPr>
+          <w:rtl w:val="0"/>
+        </w:rPr>
+      </w:r>
+    </w:p>
+    <w:p>
+      <w:pPr>
+        <w:rPr>
+          <w:b w:val="1"/>
+          <w:sz w:val="24"/>
+          <w:szCs w:val="24"/>
+          <w:highlight w:val="white"/>
+        </w:rPr>
+      </w:pPr>
+      <w:r>
+        <w:rPr>
+          <w:b w:val="1"/>
+          <w:sz w:val="24"/>
+          <w:szCs w:val="24"/>
+          <w:highlight w:val="white"/>
+          <w:rtl w:val="0"/>
+        </w:rPr>
+        <w:t xml:space="preserve">The student guide is "Not the Rensselaer Handbook (NtRH)" by Steve Staton, Tom White and others in the mid-1980s. </w:t>
+      </w:r>
+      <w:r>
+        <w:rPr>
+          <w:b w:val="1"/>
+          <w:sz w:val="24"/>
+          <w:szCs w:val="24"/>
+          <w:rtl w:val="0"/>
+        </w:rPr>
+        <w:t xml:space="preserve">It was intended to be a kind of guide for students at RPI that has been archived on GitHub. </w:t>
+      </w:r>
+      <w:r>
+        <w:rPr>
+          <w:b w:val="1"/>
+          <w:sz w:val="24"/>
+          <w:szCs w:val="24"/>
+          <w:highlight w:val="white"/>
+          <w:rtl w:val="0"/>
+        </w:rPr>
+        <w:t xml:space="preserve">This guidebook contains tips and advice for students to have a laughable, practical RPI experience.</w:t>
+      </w:r>
+    </w:p>
+    <w:p>
+      <w:pPr>
+        <w:rPr>
+          <w:rFonts w:ascii="Lato" w:cs="Lato" w:eastAsia="Lato" w:hAnsi="Lato"/>
+          <w:b w:val="1"/>
+          <w:sz w:val="24"/>
+          <w:szCs w:val="24"/>
+        </w:rPr>
+      </w:pPr>
+      <w:r>
+        <w:rPr>
+          <w:rtl w:val="0"/>
+        </w:rPr>
+      </w:r>
+    </w:p>
+    <w:p>
+      <w:pPr>
+        <w:rPr>
+          <w:b w:val="1"/>
+          <w:sz w:val="24"/>
+          <w:szCs w:val="24"/>
+          <w:highlight w:val="white"/>
+        </w:rPr>
+      </w:pPr>
+      <w:r>
+        <w:rPr>
+          <w:b w:val="1"/>
+          <w:sz w:val="24"/>
+          <w:szCs w:val="24"/>
+          <w:highlight w:val="white"/>
+          <w:rtl w:val="0"/>
+        </w:rPr>
+        <w:t xml:space="preserve">Here’s the archived copy of the guide from GitHub:</w:t>
+      </w:r>
+    </w:p>
+    <w:p>
+      <w:pPr>
+        <w:ind w:left="0" w:firstLine="0"/>
+        <w:rPr>
+          <w:b w:val="1"/>
+          <w:sz w:val="24"/>
+          <w:szCs w:val="24"/>
+          <w:highlight w:val="white"/>
+        </w:rPr>
+      </w:pPr>
+      <w:r>
+        <w:rPr>
+          <w:b w:val="1"/>
+          <w:sz w:val="24"/>
+          <w:szCs w:val="24"/>
+          <w:highlight w:val="white"/>
+          <w:rtl w:val="0"/>
+        </w:rPr>
+        <w:t xml:space="preserve">GitHub URL: </w:t>
+      </w:r>
+      <w:hyperlink r:id="rId6">
+        <w:r>
+          <w:rPr>
+            <w:b w:val="1"/>
+            <w:color w:val="1155cc"/>
+            <w:sz w:val="24"/>
+            <w:szCs w:val="24"/>
+            <w:highlight w:val="white"/>
+            <w:u w:val="single"/>
+            <w:rtl w:val="0"/>
+          </w:rPr>
+          <w:t xml:space="preserve">https://github.com/DrBarnack/ntrh</w:t>
+        </w:r>
+      </w:hyperlink>
+      <w:r>
+        <w:rPr>
+          <w:rtl w:val="0"/>
+        </w:rPr>
+      </w:r>
+    </w:p>
+    <w:p>
+      <w:pPr>
+        <w:ind w:left="0" w:firstLine="0"/>
+        <w:rPr>
+          <w:b w:val="1"/>
+          <w:sz w:val="24"/>
+          <w:szCs w:val="24"/>
+          <w:highlight w:val="white"/>
         </w:rPr>
       </w:pPr>
       <w:r>
@@ -508,7 +700,121 @@
 </file>
 
 <file path=word/numbering.xml><?xml version="1.0" encoding="utf-8"?>
-<w:numbering xmlns:mc="http://schemas.openxmlformats.org/markup-compatibility/2006" xmlns:o="urn:schemas-microsoft-com:office:office" xmlns:r="http://schemas.openxmlformats.org/officeDocument/2006/relationships" xmlns:m="http://schemas.openxmlformats.org/officeDocument/2006/math" xmlns:v="urn:schemas-microsoft-com:vml" xmlns:wp="http://schemas.openxmlformats.org/drawingml/2006/wordprocessingDrawing" xmlns:w10="urn:schemas-microsoft-com:office:word" xmlns:w="http://schemas.openxmlformats.org/wordprocessingml/2006/main" xmlns:wne="http://schemas.microsoft.com/office/word/2006/wordml" xmlns:sl="http://schemas.openxmlformats.org/schemaLibrary/2006/main" xmlns:a="http://schemas.openxmlformats.org/drawingml/2006/main" xmlns:pic="http://schemas.openxmlformats.org/drawingml/2006/picture" xmlns:c="http://schemas.openxmlformats.org/drawingml/2006/chart" xmlns:lc="http://schemas.openxmlformats.org/drawingml/2006/lockedCanvas" xmlns:dgm="http://schemas.openxmlformats.org/drawingml/2006/diagram" xmlns:wps="http://schemas.microsoft.com/office/word/2010/wordprocessingShape" xmlns:wpg="http://schemas.microsoft.com/office/word/2010/wordprocessingGroup" xmlns:w14="http://schemas.microsoft.com/office/word/2010/wordml" xmlns:w15="http://schemas.microsoft.com/office/word/2012/wordml" xmlns:w16="http://schemas.microsoft.com/office/word/2018/wordml" xmlns:w16cex="http://schemas.microsoft.com/office/word/2018/wordml/cex" xmlns:w16cid="http://schemas.microsoft.com/office/word/2016/wordml/cid" xmlns="http://schemas.microsoft.com/office/tasks/2019/documenttasks" xmlns:cr="http://schemas.microsoft.com/office/comments/2020/reactions"/>
+<w:numbering xmlns:mc="http://schemas.openxmlformats.org/markup-compatibility/2006" xmlns:o="urn:schemas-microsoft-com:office:office" xmlns:r="http://schemas.openxmlformats.org/officeDocument/2006/relationships" xmlns:m="http://schemas.openxmlformats.org/officeDocument/2006/math" xmlns:v="urn:schemas-microsoft-com:vml" xmlns:wp="http://schemas.openxmlformats.org/drawingml/2006/wordprocessingDrawing" xmlns:w10="urn:schemas-microsoft-com:office:word" xmlns:w="http://schemas.openxmlformats.org/wordprocessingml/2006/main" xmlns:wne="http://schemas.microsoft.com/office/word/2006/wordml" xmlns:sl="http://schemas.openxmlformats.org/schemaLibrary/2006/main" xmlns:a="http://schemas.openxmlformats.org/drawingml/2006/main" xmlns:pic="http://schemas.openxmlformats.org/drawingml/2006/picture" xmlns:c="http://schemas.openxmlformats.org/drawingml/2006/chart" xmlns:lc="http://schemas.openxmlformats.org/drawingml/2006/lockedCanvas" xmlns:dgm="http://schemas.openxmlformats.org/drawingml/2006/diagram" xmlns:wps="http://schemas.microsoft.com/office/word/2010/wordprocessingShape" xmlns:wpg="http://schemas.microsoft.com/office/word/2010/wordprocessingGroup" xmlns:w14="http://schemas.microsoft.com/office/word/2010/wordml" xmlns:w15="http://schemas.microsoft.com/office/word/2012/wordml" xmlns:w16="http://schemas.microsoft.com/office/word/2018/wordml" xmlns:w16cex="http://schemas.microsoft.com/office/word/2018/wordml/cex" xmlns:w16cid="http://schemas.microsoft.com/office/word/2016/wordml/cid" xmlns="http://schemas.microsoft.com/office/tasks/2019/documenttasks" xmlns:cr="http://schemas.microsoft.com/office/comments/2020/reactions">
+  <w:abstractNum w:abstractNumId="1">
+    <w:lvl w:ilvl="0">
+      <w:start w:val="1"/>
+      <w:numFmt w:val="decimal"/>
+      <w:lvlText w:val="%1."/>
+      <w:lvlJc w:val="left"/>
+      <w:pPr>
+        <w:ind w:left="720" w:hanging="360"/>
+      </w:pPr>
+      <w:rPr>
+        <w:u w:val="none"/>
+      </w:rPr>
+    </w:lvl>
+    <w:lvl w:ilvl="1">
+      <w:start w:val="1"/>
+      <w:numFmt w:val="lowerLetter"/>
+      <w:lvlText w:val="%2."/>
+      <w:lvlJc w:val="left"/>
+      <w:pPr>
+        <w:ind w:left="1440" w:hanging="360"/>
+      </w:pPr>
+      <w:rPr>
+        <w:u w:val="none"/>
+      </w:rPr>
+    </w:lvl>
+    <w:lvl w:ilvl="2">
+      <w:start w:val="1"/>
+      <w:numFmt w:val="lowerRoman"/>
+      <w:lvlText w:val="%3."/>
+      <w:lvlJc w:val="right"/>
+      <w:pPr>
+        <w:ind w:left="2160" w:hanging="360"/>
+      </w:pPr>
+      <w:rPr>
+        <w:u w:val="none"/>
+      </w:rPr>
+    </w:lvl>
+    <w:lvl w:ilvl="3">
+      <w:start w:val="1"/>
+      <w:numFmt w:val="decimal"/>
+      <w:lvlText w:val="%4."/>
+      <w:lvlJc w:val="left"/>
+      <w:pPr>
+        <w:ind w:left="2880" w:hanging="360"/>
+      </w:pPr>
+      <w:rPr>
+        <w:u w:val="none"/>
+      </w:rPr>
+    </w:lvl>
+    <w:lvl w:ilvl="4">
+      <w:start w:val="1"/>
+      <w:numFmt w:val="lowerLetter"/>
+      <w:lvlText w:val="%5."/>
+      <w:lvlJc w:val="left"/>
+      <w:pPr>
+        <w:ind w:left="3600" w:hanging="360"/>
+      </w:pPr>
+      <w:rPr>
+        <w:u w:val="none"/>
+      </w:rPr>
+    </w:lvl>
+    <w:lvl w:ilvl="5">
+      <w:start w:val="1"/>
+      <w:numFmt w:val="lowerRoman"/>
+      <w:lvlText w:val="%6."/>
+      <w:lvlJc w:val="right"/>
+      <w:pPr>
+        <w:ind w:left="4320" w:hanging="360"/>
+      </w:pPr>
+      <w:rPr>
+        <w:u w:val="none"/>
+      </w:rPr>
+    </w:lvl>
+    <w:lvl w:ilvl="6">
+      <w:start w:val="1"/>
+      <w:numFmt w:val="decimal"/>
+      <w:lvlText w:val="%7."/>
+      <w:lvlJc w:val="left"/>
+      <w:pPr>
+        <w:ind w:left="5040" w:hanging="360"/>
+      </w:pPr>
+      <w:rPr>
+        <w:u w:val="none"/>
+      </w:rPr>
+    </w:lvl>
+    <w:lvl w:ilvl="7">
+      <w:start w:val="1"/>
+      <w:numFmt w:val="lowerLetter"/>
+      <w:lvlText w:val="%8."/>
+      <w:lvlJc w:val="left"/>
+      <w:pPr>
+        <w:ind w:left="5760" w:hanging="360"/>
+      </w:pPr>
+      <w:rPr>
+        <w:u w:val="none"/>
+      </w:rPr>
+    </w:lvl>
+    <w:lvl w:ilvl="8">
+      <w:start w:val="1"/>
+      <w:numFmt w:val="lowerRoman"/>
+      <w:lvlText w:val="%9."/>
+      <w:lvlJc w:val="right"/>
+      <w:pPr>
+        <w:ind w:left="6480" w:hanging="360"/>
+      </w:pPr>
+      <w:rPr>
+        <w:u w:val="none"/>
+      </w:rPr>
+    </w:lvl>
+  </w:abstractNum>
+  <w:num w:numId="1">
+    <w:abstractNumId w:val="1"/>
+  </w:num>
+</w:numbering>
 </file>
 
 <file path=word/styles.xml><?xml version="1.0" encoding="utf-8"?>

</xml_diff>